<commit_message>
Make revisions to 2023-03 quarterly report
Need to make some revisions that James called me about.
</commit_message>
<xml_diff>
--- a/quarterly_reports/2023_03 L2C Quarterly Report.docx
+++ b/quarterly_reports/2023_03 L2C Quarterly Report.docx
@@ -15,7 +15,7 @@
           <w:noProof/>
         </w:rPr>
         <w:drawing>
-          <wp:anchor distT="0" distB="0" distL="114300" distR="114300" simplePos="0" relativeHeight="251658240" behindDoc="1" locked="0" layoutInCell="1" allowOverlap="1" wp14:anchorId="3EA29650" wp14:editId="3EA29651">
+          <wp:anchor distT="0" distB="0" distL="114300" distR="114300" simplePos="0" relativeHeight="251658240" behindDoc="1" locked="0" layoutInCell="1" allowOverlap="1" wp14:anchorId="62FAE5F3" wp14:editId="62FAE5F4">
             <wp:simplePos x="0" y="0"/>
             <wp:positionH relativeFrom="page">
               <wp:posOffset>582930</wp:posOffset>
@@ -79,7 +79,7 @@
           <w:noProof/>
         </w:rPr>
         <w:drawing>
-          <wp:anchor distT="0" distB="0" distL="114300" distR="114300" simplePos="0" relativeHeight="251658241" behindDoc="1" locked="0" layoutInCell="1" allowOverlap="1" wp14:anchorId="3EA29652" wp14:editId="3EA29653">
+          <wp:anchor distT="0" distB="0" distL="114300" distR="114300" simplePos="0" relativeHeight="251658241" behindDoc="1" locked="0" layoutInCell="1" allowOverlap="1" wp14:anchorId="62FAE5F5" wp14:editId="62FAE5F6">
             <wp:simplePos x="0" y="0"/>
             <wp:positionH relativeFrom="margin">
               <wp:align>center</wp:align>
@@ -139,7 +139,7 @@
           <w:noProof/>
         </w:rPr>
         <w:drawing>
-          <wp:anchor distT="0" distB="0" distL="114300" distR="114300" simplePos="0" relativeHeight="251658242" behindDoc="1" locked="0" layoutInCell="1" allowOverlap="1" wp14:anchorId="3EA29654" wp14:editId="3EA29655">
+          <wp:anchor distT="0" distB="0" distL="114300" distR="114300" simplePos="0" relativeHeight="251658242" behindDoc="1" locked="0" layoutInCell="1" allowOverlap="1" wp14:anchorId="62FAE5F7" wp14:editId="62FAE5F8">
             <wp:simplePos x="0" y="0"/>
             <wp:positionH relativeFrom="margin">
               <wp:posOffset>4584488</wp:posOffset>
@@ -6178,7 +6178,7 @@
           <w:noProof/>
         </w:rPr>
         <w:drawing>
-          <wp:inline distT="0" distB="0" distL="0" distR="0" wp14:anchorId="3EA29656" wp14:editId="3EA29657">
+          <wp:inline distT="0" distB="0" distL="0" distR="0" wp14:anchorId="62FAE5F9" wp14:editId="62FAE5FA">
             <wp:extent cx="6400800" cy="3657600"/>
             <wp:effectExtent l="0" t="0" r="0" b="0"/>
             <wp:docPr id="7" name="Picture 7"/>
@@ -9238,6 +9238,14 @@
                 <w:sz w:val="22"/>
               </w:rPr>
             </w:pPr>
+            <w:r>
+              <w:rPr>
+                <w:rFonts w:ascii="Times New Roman" w:eastAsia="Times New Roman" w:hAnsi="Times New Roman"/>
+                <w:color w:val="000000"/>
+                <w:sz w:val="22"/>
+              </w:rPr>
+              <w:t>59</w:t>
+            </w:r>
           </w:p>
         </w:tc>
       </w:tr>
@@ -9297,7 +9305,7 @@
                 <w:color w:val="000000"/>
                 <w:sz w:val="22"/>
               </w:rPr>
-              <w:t>59</w:t>
+              <w:t>92</w:t>
             </w:r>
           </w:p>
         </w:tc>
@@ -9348,7 +9356,7 @@
                 <w:color w:val="000000"/>
                 <w:sz w:val="22"/>
               </w:rPr>
-              <w:t>92</w:t>
+              <w:t>1</w:t>
             </w:r>
           </w:p>
         </w:tc>
@@ -9403,14 +9411,6 @@
                 <w:sz w:val="22"/>
               </w:rPr>
             </w:pPr>
-            <w:r>
-              <w:rPr>
-                <w:rFonts w:ascii="Times New Roman" w:eastAsia="Times New Roman" w:hAnsi="Times New Roman"/>
-                <w:color w:val="000000"/>
-                <w:sz w:val="22"/>
-              </w:rPr>
-              <w:t>1</w:t>
-            </w:r>
           </w:p>
         </w:tc>
       </w:tr>
@@ -9454,6 +9454,14 @@
                 <w:sz w:val="22"/>
               </w:rPr>
             </w:pPr>
+            <w:r>
+              <w:rPr>
+                <w:rFonts w:ascii="Times New Roman" w:eastAsia="Times New Roman" w:hAnsi="Times New Roman"/>
+                <w:color w:val="000000"/>
+                <w:sz w:val="22"/>
+              </w:rPr>
+              <w:t>41</w:t>
+            </w:r>
           </w:p>
         </w:tc>
       </w:tr>
@@ -9519,7 +9527,7 @@
                 <w:color w:val="000000"/>
                 <w:sz w:val="22"/>
               </w:rPr>
-              <w:t>41</w:t>
+              <w:t>58</w:t>
             </w:r>
           </w:p>
         </w:tc>
@@ -9570,7 +9578,7 @@
                 <w:color w:val="000000"/>
                 <w:sz w:val="22"/>
               </w:rPr>
-              <w:t>58</w:t>
+              <w:t>53</w:t>
             </w:r>
           </w:p>
         </w:tc>
@@ -9617,14 +9625,6 @@
                 <w:sz w:val="22"/>
               </w:rPr>
             </w:pPr>
-            <w:r>
-              <w:rPr>
-                <w:rFonts w:ascii="Times New Roman" w:eastAsia="Times New Roman" w:hAnsi="Times New Roman"/>
-                <w:color w:val="000000"/>
-                <w:sz w:val="22"/>
-              </w:rPr>
-              <w:t>53</w:t>
-            </w:r>
           </w:p>
         </w:tc>
       </w:tr>
@@ -9668,6 +9668,14 @@
                 <w:sz w:val="22"/>
               </w:rPr>
             </w:pPr>
+            <w:r>
+              <w:rPr>
+                <w:rFonts w:ascii="Times New Roman" w:eastAsia="Times New Roman" w:hAnsi="Times New Roman"/>
+                <w:color w:val="000000"/>
+                <w:sz w:val="22"/>
+              </w:rPr>
+              <w:t>1</w:t>
+            </w:r>
           </w:p>
         </w:tc>
       </w:tr>
@@ -9717,7 +9725,7 @@
                 <w:color w:val="000000"/>
                 <w:sz w:val="22"/>
               </w:rPr>
-              <w:t>1</w:t>
+              <w:t>45</w:t>
             </w:r>
           </w:p>
         </w:tc>
@@ -9768,7 +9776,7 @@
                 <w:color w:val="000000"/>
                 <w:sz w:val="22"/>
               </w:rPr>
-              <w:t>45</w:t>
+              <w:t>54</w:t>
             </w:r>
           </w:p>
         </w:tc>
@@ -9825,7 +9833,7 @@
                 <w:color w:val="000000"/>
                 <w:sz w:val="22"/>
               </w:rPr>
-              <w:t>54</w:t>
+              <w:t>52</w:t>
             </w:r>
           </w:p>
         </w:tc>
@@ -10425,7 +10433,7 @@
           <w:noProof/>
         </w:rPr>
         <w:drawing>
-          <wp:inline distT="0" distB="0" distL="0" distR="0" wp14:anchorId="3EA29658" wp14:editId="3EA29659">
+          <wp:inline distT="0" distB="0" distL="0" distR="0" wp14:anchorId="62FAE5FB" wp14:editId="62FAE5FC">
             <wp:extent cx="6400800" cy="3657600"/>
             <wp:effectExtent l="0" t="0" r="0" b="0"/>
             <wp:docPr id="9" name="Picture 9"/>
@@ -10605,7 +10613,7 @@
           <w:noProof/>
         </w:rPr>
         <w:drawing>
-          <wp:inline distT="0" distB="0" distL="0" distR="0" wp14:anchorId="3EA2965A" wp14:editId="3EA2965B">
+          <wp:inline distT="0" distB="0" distL="0" distR="0" wp14:anchorId="62FAE5FD" wp14:editId="62FAE5FE">
             <wp:extent cx="6400800" cy="3657600"/>
             <wp:effectExtent l="0" t="0" r="0" b="0"/>
             <wp:docPr id="11" name="Picture 11"/>
@@ -10728,7 +10736,7 @@
           <w:noProof/>
         </w:rPr>
         <w:drawing>
-          <wp:inline distT="0" distB="0" distL="0" distR="0" wp14:anchorId="3EA2965C" wp14:editId="3EA2965D">
+          <wp:inline distT="0" distB="0" distL="0" distR="0" wp14:anchorId="62FAE5FF" wp14:editId="62FAE600">
             <wp:extent cx="6400800" cy="3657600"/>
             <wp:effectExtent l="0" t="0" r="0" b="0"/>
             <wp:docPr id="13" name="Picture 13"/>
@@ -11072,10 +11080,10 @@
             <w:r>
               <w:rPr>
                 <w:rFonts w:ascii="Times New Roman" w:eastAsia="Times New Roman" w:hAnsi="Times New Roman" w:cs="Times New Roman"/>
-                <w:color w:val="auto"/>
-                <w:sz w:val="22"/>
-              </w:rPr>
-              <w:t>n</w:t>
+                <w:color w:val="000000"/>
+                <w:sz w:val="22"/>
+              </w:rPr>
+              <w:t>349</w:t>
             </w:r>
           </w:p>
         </w:tc>
@@ -11087,47 +11095,24 @@
               <w:bottom w:val="single" w:sz="4" w:space="0" w:color="auto"/>
             </w:tcBorders>
             <w:shd w:val="clear" w:color="auto" w:fill="auto"/>
-          </w:tcPr>
-          <w:p>
-            <w:pPr>
-              <w:jc w:val="center"/>
-              <w:rPr>
-                <w:rFonts w:ascii="Times New Roman" w:eastAsia="Times New Roman" w:hAnsi="Times New Roman" w:cs="Times New Roman"/>
-                <w:color w:val="auto"/>
-                <w:sz w:val="22"/>
-              </w:rPr>
-            </w:pPr>
-            <w:r>
-              <w:rPr>
-                <w:rFonts w:ascii="Times New Roman" w:eastAsia="Times New Roman" w:hAnsi="Times New Roman" w:cs="Times New Roman"/>
-                <w:color w:val="auto"/>
-                <w:sz w:val="22"/>
-              </w:rPr>
-              <w:t xml:space="preserve">n </w:t>
-            </w:r>
-            <w:r>
-              <w:rPr>
-                <w:rFonts w:ascii="Times New Roman" w:eastAsia="Times New Roman" w:hAnsi="Times New Roman" w:cs="Times New Roman"/>
-                <w:color w:val="auto"/>
-                <w:sz w:val="22"/>
-              </w:rPr>
-              <w:t>(</w:t>
-            </w:r>
-            <w:r>
-              <w:rPr>
-                <w:rFonts w:ascii="Times New Roman" w:eastAsia="Times New Roman" w:hAnsi="Times New Roman" w:cs="Times New Roman"/>
-                <w:color w:val="auto"/>
-                <w:sz w:val="22"/>
-              </w:rPr>
-              <w:t>%</w:t>
-            </w:r>
-            <w:r>
-              <w:rPr>
-                <w:rFonts w:ascii="Times New Roman" w:eastAsia="Times New Roman" w:hAnsi="Times New Roman" w:cs="Times New Roman"/>
-                <w:color w:val="auto"/>
-                <w:sz w:val="22"/>
-              </w:rPr>
-              <w:t>)</w:t>
+            <w:vAlign w:val="center"/>
+          </w:tcPr>
+          <w:p>
+            <w:pPr>
+              <w:jc w:val="center"/>
+              <w:rPr>
+                <w:rFonts w:ascii="Times New Roman" w:eastAsia="Times New Roman" w:hAnsi="Times New Roman" w:cs="Times New Roman"/>
+                <w:color w:val="auto"/>
+                <w:sz w:val="22"/>
+              </w:rPr>
+            </w:pPr>
+            <w:r>
+              <w:rPr>
+                <w:rFonts w:ascii="Times New Roman" w:eastAsia="Times New Roman" w:hAnsi="Times New Roman" w:cs="Times New Roman"/>
+                <w:color w:val="000000"/>
+                <w:sz w:val="22"/>
+              </w:rPr>
+              <w:t>157 (45.0)</w:t>
             </w:r>
           </w:p>
         </w:tc>
@@ -11187,7 +11172,7 @@
                 <w:color w:val="000000"/>
                 <w:sz w:val="22"/>
               </w:rPr>
-              <w:t>442</w:t>
+              <w:t>106</w:t>
             </w:r>
           </w:p>
         </w:tc>
@@ -11216,7 +11201,7 @@
                 <w:color w:val="000000"/>
                 <w:sz w:val="22"/>
               </w:rPr>
-              <w:t>157 (35.5)</w:t>
+              <w:t>47 (44.3)</w:t>
             </w:r>
           </w:p>
         </w:tc>
@@ -11288,7 +11273,7 @@
                 <w:color w:val="000000"/>
                 <w:sz w:val="22"/>
               </w:rPr>
-              <w:t>137</w:t>
+              <w:t>109</w:t>
             </w:r>
           </w:p>
         </w:tc>
@@ -11319,7 +11304,7 @@
                 <w:color w:val="000000"/>
                 <w:sz w:val="22"/>
               </w:rPr>
-              <w:t>47 (34.3)</w:t>
+              <w:t>51 (46.8)</w:t>
             </w:r>
           </w:p>
         </w:tc>
@@ -11383,7 +11368,7 @@
                 <w:color w:val="000000"/>
                 <w:sz w:val="22"/>
               </w:rPr>
-              <w:t>135</w:t>
+              <w:t>107</w:t>
             </w:r>
           </w:p>
         </w:tc>
@@ -11414,7 +11399,7 @@
                 <w:color w:val="000000"/>
                 <w:sz w:val="22"/>
               </w:rPr>
-              <w:t>51 (37.8)</w:t>
+              <w:t>43 (40.2)</w:t>
             </w:r>
           </w:p>
         </w:tc>
@@ -11478,7 +11463,7 @@
                 <w:color w:val="000000"/>
                 <w:sz w:val="22"/>
               </w:rPr>
-              <w:t>134</w:t>
+              <w:t>27</w:t>
             </w:r>
           </w:p>
         </w:tc>
@@ -11509,7 +11494,7 @@
                 <w:color w:val="000000"/>
                 <w:sz w:val="22"/>
               </w:rPr>
-              <w:t>43 (32.1)</w:t>
+              <w:t>16 (59.3)</w:t>
             </w:r>
           </w:p>
         </w:tc>
@@ -11985,17 +11970,18 @@
               <w:jc w:val="center"/>
               <w:rPr>
                 <w:rFonts w:ascii="Times New Roman" w:eastAsia="Times New Roman" w:hAnsi="Times New Roman" w:cs="Times New Roman"/>
-                <w:color w:val="auto"/>
-                <w:sz w:val="22"/>
-              </w:rPr>
-            </w:pPr>
-            <w:r>
-              <w:rPr>
-                <w:rFonts w:ascii="Times New Roman" w:eastAsia="Times New Roman" w:hAnsi="Times New Roman" w:cs="Times New Roman"/>
                 <w:b/>
                 <w:color w:val="auto"/>
                 <w:sz w:val="22"/>
               </w:rPr>
+            </w:pPr>
+            <w:r>
+              <w:rPr>
+                <w:rFonts w:ascii="Times New Roman" w:eastAsia="Times New Roman" w:hAnsi="Times New Roman" w:cs="Times New Roman"/>
+                <w:b/>
+                <w:color w:val="auto"/>
+                <w:sz w:val="22"/>
+              </w:rPr>
               <w:t>UCM+SP</w:t>
             </w:r>
             <w:r>
@@ -12005,7 +11991,26 @@
                 <w:color w:val="auto"/>
                 <w:sz w:val="22"/>
               </w:rPr>
-              <w:t xml:space="preserve"> (N=</w:t>
+              <w:t xml:space="preserve"> </w:t>
+            </w:r>
+          </w:p>
+          <w:p>
+            <w:pPr>
+              <w:jc w:val="center"/>
+              <w:rPr>
+                <w:rFonts w:ascii="Times New Roman" w:eastAsia="Times New Roman" w:hAnsi="Times New Roman" w:cs="Times New Roman"/>
+                <w:color w:val="auto"/>
+                <w:sz w:val="22"/>
+              </w:rPr>
+            </w:pPr>
+            <w:r>
+              <w:rPr>
+                <w:rFonts w:ascii="Times New Roman" w:eastAsia="Times New Roman" w:hAnsi="Times New Roman" w:cs="Times New Roman"/>
+                <w:b/>
+                <w:color w:val="auto"/>
+                <w:sz w:val="22"/>
+              </w:rPr>
+              <w:t>(N=</w:t>
             </w:r>
             <w:bookmarkStart w:id="41" w:name="n_bridge_ucm_sp"/>
             <w:bookmarkStart w:id="42" w:name="n_bridge_ucm_sp_11"/>
@@ -12835,17 +12840,6 @@
             <w:gridSpan w:val="6"/>
             <w:shd w:val="clear" w:color="auto" w:fill="auto"/>
           </w:tcPr>
-          <w:p>
-            <w:pPr>
-              <w:rPr>
-                <w:rFonts w:ascii="Times New Roman" w:eastAsia="Times New Roman" w:hAnsi="Times New Roman" w:cs="Times New Roman"/>
-                <w:b/>
-                <w:bCs/>
-                <w:color w:val="000000"/>
-                <w:sz w:val="22"/>
-              </w:rPr>
-            </w:pPr>
-          </w:p>
           <w:p>
             <w:pPr>
               <w:rPr>
@@ -15475,7 +15469,7 @@
           <w:noProof/>
         </w:rPr>
         <w:drawing>
-          <wp:inline distT="0" distB="0" distL="0" distR="0" wp14:anchorId="3EA2965E" wp14:editId="3EA2965F">
+          <wp:inline distT="0" distB="0" distL="0" distR="0" wp14:anchorId="62FAE601" wp14:editId="62FAE602">
             <wp:extent cx="6400800" cy="3657600"/>
             <wp:effectExtent l="0" t="0" r="0" b="0"/>
             <wp:docPr id="15" name="Picture 15"/>
@@ -15916,7 +15910,7 @@
           <w:noProof/>
         </w:rPr>
         <w:drawing>
-          <wp:inline distT="0" distB="0" distL="0" distR="0" wp14:anchorId="3EA29660" wp14:editId="3EA29661">
+          <wp:inline distT="0" distB="0" distL="0" distR="0" wp14:anchorId="62FAE603" wp14:editId="62FAE604">
             <wp:extent cx="6400800" cy="3657600"/>
             <wp:effectExtent l="0" t="0" r="0" b="0"/>
             <wp:docPr id="17" name="Picture 17"/>
@@ -16155,7 +16149,7 @@
       <mc:AlternateContent>
         <mc:Choice Requires="wps">
           <w:drawing>
-            <wp:anchor distT="45720" distB="45720" distL="114300" distR="114300" simplePos="0" relativeHeight="251658240" behindDoc="1" locked="0" layoutInCell="1" allowOverlap="1" wp14:anchorId="3EA2966B" wp14:editId="3EA2966C">
+            <wp:anchor distT="45720" distB="45720" distL="114300" distR="114300" simplePos="0" relativeHeight="251658240" behindDoc="1" locked="0" layoutInCell="1" allowOverlap="1" wp14:anchorId="62FAE60E" wp14:editId="62FAE60F">
               <wp:simplePos x="0" y="0"/>
               <wp:positionH relativeFrom="page">
                 <wp:align>center</wp:align>
@@ -18894,7 +18888,7 @@
     <w:charset w:val="00"/>
     <w:family w:val="roman"/>
     <w:pitch w:val="variable"/>
-    <w:sig w:usb0="E00006FF" w:usb1="420024FF" w:usb2="02000000" w:usb3="00000000" w:csb0="0000019F" w:csb1="00000000"/>
+    <w:sig w:usb0="E00002FF" w:usb1="400004FF" w:usb2="00000000" w:usb3="00000000" w:csb0="0000019F" w:csb1="00000000"/>
   </w:font>
   <w:font w:name="Calibri">
     <w:panose1 w:val="020F0502020204030204"/>
@@ -19646,19 +19640,18 @@
 </file>
 
 <file path=customXml/item1.xml><?xml version="1.0" encoding="utf-8"?>
-<b:Sources xmlns:b="http://schemas.openxmlformats.org/officeDocument/2006/bibliography" xmlns="http://schemas.openxmlformats.org/officeDocument/2006/bibliography" SelectedStyle="\APASixthEditionOfficeOnline.xsl" StyleName="APA" Version="6"/>
+<p:properties xmlns:p="http://schemas.microsoft.com/office/2006/metadata/properties" xmlns:xsi="http://www.w3.org/2001/XMLSchema-instance" xmlns:pc="http://schemas.microsoft.com/office/infopath/2007/PartnerControls">
+  <documentManagement>
+    <MediaServiceKeyPoints xmlns="0aa39948-3de8-40e0-98e7-bf846ca05556" xsi:nil="true"/>
+    <lcf76f155ced4ddcb4097134ff3c332f xmlns="0aa39948-3de8-40e0-98e7-bf846ca05556">
+      <Terms xmlns="http://schemas.microsoft.com/office/infopath/2007/PartnerControls"/>
+    </lcf76f155ced4ddcb4097134ff3c332f>
+    <TaxCatchAll xmlns="abb1820a-26b6-44f2-b938-9861746a7b9a" xsi:nil="true"/>
+  </documentManagement>
+</p:properties>
 </file>
 
 <file path=customXml/item2.xml><?xml version="1.0" encoding="utf-8"?>
-<?mso-contentType ?>
-<FormTemplates xmlns="http://schemas.microsoft.com/sharepoint/v3/contenttype/forms">
-  <Display>DocumentLibraryForm</Display>
-  <Edit>DocumentLibraryForm</Edit>
-  <New>DocumentLibraryForm</New>
-</FormTemplates>
-</file>
-
-<file path=customXml/item3.xml><?xml version="1.0" encoding="utf-8"?>
 <ct:contentTypeSchema xmlns:ct="http://schemas.microsoft.com/office/2006/metadata/contentType" xmlns:ma="http://schemas.microsoft.com/office/2006/metadata/properties/metaAttributes" ct:_="" ma:_="" ma:contentTypeName="Document" ma:contentTypeID="0x01010032561353110FEA42BAAF301666702FCF" ma:contentTypeVersion="13" ma:contentTypeDescription="Create a new document." ma:contentTypeScope="" ma:versionID="1971c52690794fce746f6f05770e5404">
   <xsd:schema xmlns:xsd="http://www.w3.org/2001/XMLSchema" xmlns:xs="http://www.w3.org/2001/XMLSchema" xmlns:p="http://schemas.microsoft.com/office/2006/metadata/properties" xmlns:ns2="0aa39948-3de8-40e0-98e7-bf846ca05556" xmlns:ns3="abb1820a-26b6-44f2-b938-9861746a7b9a" targetNamespace="http://schemas.microsoft.com/office/2006/metadata/properties" ma:root="true" ma:fieldsID="2a7e4d74a27da4d52af6b51af46d5402" ns2:_="" ns3:_="">
     <xsd:import namespace="0aa39948-3de8-40e0-98e7-bf846ca05556"/>
@@ -19883,35 +19876,31 @@
 </ct:contentTypeSchema>
 </file>
 
+<file path=customXml/item3.xml><?xml version="1.0" encoding="utf-8"?>
+<?mso-contentType ?>
+<FormTemplates xmlns="http://schemas.microsoft.com/sharepoint/v3/contenttype/forms">
+  <Display>DocumentLibraryForm</Display>
+  <Edit>DocumentLibraryForm</Edit>
+  <New>DocumentLibraryForm</New>
+</FormTemplates>
+</file>
+
 <file path=customXml/item4.xml><?xml version="1.0" encoding="utf-8"?>
-<p:properties xmlns:p="http://schemas.microsoft.com/office/2006/metadata/properties" xmlns:xsi="http://www.w3.org/2001/XMLSchema-instance" xmlns:pc="http://schemas.microsoft.com/office/infopath/2007/PartnerControls">
-  <documentManagement>
-    <MediaServiceKeyPoints xmlns="0aa39948-3de8-40e0-98e7-bf846ca05556" xsi:nil="true"/>
-    <lcf76f155ced4ddcb4097134ff3c332f xmlns="0aa39948-3de8-40e0-98e7-bf846ca05556">
-      <Terms xmlns="http://schemas.microsoft.com/office/infopath/2007/PartnerControls"/>
-    </lcf76f155ced4ddcb4097134ff3c332f>
-    <TaxCatchAll xmlns="abb1820a-26b6-44f2-b938-9861746a7b9a" xsi:nil="true"/>
-  </documentManagement>
-</p:properties>
+<b:Sources xmlns:b="http://schemas.openxmlformats.org/officeDocument/2006/bibliography" xmlns="http://schemas.openxmlformats.org/officeDocument/2006/bibliography" SelectedStyle="\APASixthEditionOfficeOnline.xsl" StyleName="APA" Version="6"/>
 </file>
 
 <file path=customXml/itemProps1.xml><?xml version="1.0" encoding="utf-8"?>
-<ds:datastoreItem xmlns:ds="http://schemas.openxmlformats.org/officeDocument/2006/customXml" ds:itemID="{92462C11-B7F3-5845-968F-5B9573813F38}">
+<ds:datastoreItem xmlns:ds="http://schemas.openxmlformats.org/officeDocument/2006/customXml" ds:itemID="{F2AE156F-FAD6-48D0-AB60-1722333C8362}">
   <ds:schemaRefs>
-    <ds:schemaRef ds:uri="http://schemas.openxmlformats.org/officeDocument/2006/bibliography"/>
+    <ds:schemaRef ds:uri="http://schemas.microsoft.com/office/2006/metadata/properties"/>
+    <ds:schemaRef ds:uri="http://schemas.microsoft.com/office/infopath/2007/PartnerControls"/>
+    <ds:schemaRef ds:uri="0aa39948-3de8-40e0-98e7-bf846ca05556"/>
+    <ds:schemaRef ds:uri="abb1820a-26b6-44f2-b938-9861746a7b9a"/>
   </ds:schemaRefs>
 </ds:datastoreItem>
 </file>
 
 <file path=customXml/itemProps2.xml><?xml version="1.0" encoding="utf-8"?>
-<ds:datastoreItem xmlns:ds="http://schemas.openxmlformats.org/officeDocument/2006/customXml" ds:itemID="{89E3B718-8B27-48AF-8E10-37ABDC429EC0}">
-  <ds:schemaRefs>
-    <ds:schemaRef ds:uri="http://schemas.microsoft.com/sharepoint/v3/contenttype/forms"/>
-  </ds:schemaRefs>
-</ds:datastoreItem>
-</file>
-
-<file path=customXml/itemProps3.xml><?xml version="1.0" encoding="utf-8"?>
 <ds:datastoreItem xmlns:ds="http://schemas.openxmlformats.org/officeDocument/2006/customXml" ds:itemID="{CDC0D1B6-FDEA-459E-8037-77C4376DF6D5}">
   <ds:schemaRefs>
     <ds:schemaRef ds:uri="http://schemas.microsoft.com/office/2006/metadata/contentType"/>
@@ -19930,13 +19919,18 @@
 </ds:datastoreItem>
 </file>
 
+<file path=customXml/itemProps3.xml><?xml version="1.0" encoding="utf-8"?>
+<ds:datastoreItem xmlns:ds="http://schemas.openxmlformats.org/officeDocument/2006/customXml" ds:itemID="{89E3B718-8B27-48AF-8E10-37ABDC429EC0}">
+  <ds:schemaRefs>
+    <ds:schemaRef ds:uri="http://schemas.microsoft.com/sharepoint/v3/contenttype/forms"/>
+  </ds:schemaRefs>
+</ds:datastoreItem>
+</file>
+
 <file path=customXml/itemProps4.xml><?xml version="1.0" encoding="utf-8"?>
-<ds:datastoreItem xmlns:ds="http://schemas.openxmlformats.org/officeDocument/2006/customXml" ds:itemID="{F2AE156F-FAD6-48D0-AB60-1722333C8362}">
+<ds:datastoreItem xmlns:ds="http://schemas.openxmlformats.org/officeDocument/2006/customXml" ds:itemID="{92462C11-B7F3-5845-968F-5B9573813F38}">
   <ds:schemaRefs>
-    <ds:schemaRef ds:uri="http://schemas.microsoft.com/office/2006/metadata/properties"/>
-    <ds:schemaRef ds:uri="http://schemas.microsoft.com/office/infopath/2007/PartnerControls"/>
-    <ds:schemaRef ds:uri="0aa39948-3de8-40e0-98e7-bf846ca05556"/>
-    <ds:schemaRef ds:uri="abb1820a-26b6-44f2-b938-9861746a7b9a"/>
+    <ds:schemaRef ds:uri="http://schemas.openxmlformats.org/officeDocument/2006/bibliography"/>
   </ds:schemaRefs>
 </ds:datastoreItem>
 </file>
</xml_diff>